<commit_message>
api working, sqlite db populated, flask app not working
</commit_message>
<xml_diff>
--- a/Project 2 Proposal.docx
+++ b/Project 2 Proposal.docx
@@ -42,7 +42,23 @@
           <w:sz w:val="44"/>
           <w:szCs w:val="44"/>
         </w:rPr>
-        <w:t xml:space="preserve"> Catch ‘</w:t>
+        <w:t xml:space="preserve"> </w:t>
+      </w:r>
+      <w:r>
+        <w:rPr>
+          <w:rFonts w:ascii="Pokemon Hollow Normal" w:hAnsi="Pokemon Hollow Normal"/>
+          <w:sz w:val="44"/>
+          <w:szCs w:val="44"/>
+        </w:rPr>
+        <w:t>Cache</w:t>
+      </w:r>
+      <w:r>
+        <w:rPr>
+          <w:rFonts w:ascii="Pokemon Hollow Normal" w:hAnsi="Pokemon Hollow Normal"/>
+          <w:sz w:val="44"/>
+          <w:szCs w:val="44"/>
+        </w:rPr>
+        <w:t xml:space="preserve"> ‘</w:t>
       </w:r>
       <w:proofErr w:type="spellStart"/>
       <w:r>

</xml_diff>